<commit_message>
Update Finanzierung Winter 23 FIAE B.docx
</commit_message>
<xml_diff>
--- a/KLR/Finanzierung Winter 23 FIAE B.docx
+++ b/KLR/Finanzierung Winter 23 FIAE B.docx
@@ -775,10 +775,7 @@
         <w:ind w:firstLine="708"/>
       </w:pPr>
       <w:r>
-        <w:t>60 % = 360 Tage</w:t>
-      </w:r>
-      <w:r>
-        <w:t>, bzw. 60 % p.a.</w:t>
+        <w:t>60 % = 360 Tage, bzw. 60 % p.a.</w:t>
       </w:r>
     </w:p>
     <w:p>
@@ -1021,10 +1018,10 @@
             <v:path o:extrusionok="f" gradientshapeok="t" o:connecttype="rect"/>
             <o:lock v:ext="edit" aspectratio="t"/>
           </v:shapetype>
-          <v:shape id="_x0000_i1042" type="#_x0000_t75" style="width:486pt;height:161.15pt" o:ole="">
+          <v:shape id="_x0000_i1025" type="#_x0000_t75" style="width:486pt;height:160.9pt" o:ole="">
             <v:imagedata r:id="rId5" o:title=""/>
           </v:shape>
-          <o:OLEObject Type="Embed" ProgID="Excel.Sheet.12" ShapeID="_x0000_i1042" DrawAspect="Content" ObjectID="_1755584096" r:id="rId6"/>
+          <o:OLEObject Type="Embed" ProgID="Excel.Sheet.12" ShapeID="_x0000_i1025" DrawAspect="Content" ObjectID="_1756188816" r:id="rId6"/>
         </w:object>
       </w:r>
     </w:p>
@@ -1081,9 +1078,740 @@
       <w:r>
         <w:t>Aufgabe: Seite 269 Nr. 2</w:t>
       </w:r>
+    </w:p>
+    <w:p/>
+    <w:p>
+      <w:pPr>
+        <w:rPr>
+          <w:sz w:val="28"/>
+          <w:szCs w:val="28"/>
+          <w:u w:val="single"/>
+        </w:rPr>
+      </w:pPr>
+      <w:r>
+        <w:rPr>
+          <w:sz w:val="28"/>
+          <w:szCs w:val="28"/>
+          <w:u w:val="single"/>
+        </w:rPr>
+        <w:t>Kreditabsicherung</w:t>
+      </w:r>
+    </w:p>
+    <w:p>
+      <w:pPr>
+        <w:pStyle w:val="Listenabsatz"/>
+        <w:numPr>
+          <w:ilvl w:val="0"/>
+          <w:numId w:val="3"/>
+        </w:numPr>
+        <w:ind w:left="76"/>
+        <w:rPr>
+          <w:sz w:val="28"/>
+          <w:szCs w:val="28"/>
+        </w:rPr>
+      </w:pPr>
+      <w:r>
+        <w:rPr>
+          <w:sz w:val="28"/>
+          <w:szCs w:val="28"/>
+        </w:rPr>
+        <w:t>Personalsicherheiten (Bürgschaft oder Zession „Abtretung von Forderungen“)</w:t>
+      </w:r>
+    </w:p>
+    <w:p>
+      <w:pPr>
+        <w:pStyle w:val="Listenabsatz"/>
+        <w:numPr>
+          <w:ilvl w:val="0"/>
+          <w:numId w:val="3"/>
+        </w:numPr>
+        <w:ind w:left="76"/>
+        <w:rPr>
+          <w:sz w:val="28"/>
+          <w:szCs w:val="28"/>
+        </w:rPr>
+      </w:pPr>
+      <w:r>
+        <w:rPr>
+          <w:sz w:val="28"/>
+          <w:szCs w:val="28"/>
+        </w:rPr>
+        <w:t>Realsicherheiten (dingliche Haftung)</w:t>
+      </w:r>
+    </w:p>
+    <w:p>
+      <w:pPr>
+        <w:pStyle w:val="Listenabsatz"/>
+        <w:numPr>
+          <w:ilvl w:val="1"/>
+          <w:numId w:val="3"/>
+        </w:numPr>
+        <w:ind w:left="796"/>
+        <w:rPr>
+          <w:sz w:val="28"/>
+          <w:szCs w:val="28"/>
+        </w:rPr>
+      </w:pPr>
+      <w:r>
+        <w:rPr>
+          <w:sz w:val="28"/>
+          <w:szCs w:val="28"/>
+        </w:rPr>
+        <w:t>Eigentumsvorbehalt</w:t>
+      </w:r>
+    </w:p>
+    <w:p>
+      <w:pPr>
+        <w:pStyle w:val="Listenabsatz"/>
+        <w:numPr>
+          <w:ilvl w:val="1"/>
+          <w:numId w:val="3"/>
+        </w:numPr>
+        <w:ind w:left="796"/>
+        <w:rPr>
+          <w:sz w:val="28"/>
+          <w:szCs w:val="28"/>
+        </w:rPr>
+      </w:pPr>
+      <w:r>
+        <w:rPr>
+          <w:sz w:val="28"/>
+          <w:szCs w:val="28"/>
+        </w:rPr>
+        <w:t>Sicherungsübereignung</w:t>
+      </w:r>
+      <w:r>
+        <w:rPr>
+          <w:sz w:val="28"/>
+          <w:szCs w:val="28"/>
+        </w:rPr>
+        <w:t xml:space="preserve"> (Kreditnehmer bleibt Besitzer, die Bank wird Eigentümer)</w:t>
+      </w:r>
+    </w:p>
+    <w:p>
+      <w:pPr>
+        <w:pStyle w:val="Listenabsatz"/>
+        <w:numPr>
+          <w:ilvl w:val="1"/>
+          <w:numId w:val="3"/>
+        </w:numPr>
+        <w:ind w:left="796"/>
+        <w:rPr>
+          <w:sz w:val="28"/>
+          <w:szCs w:val="28"/>
+        </w:rPr>
+      </w:pPr>
+      <w:r>
+        <w:rPr>
+          <w:sz w:val="28"/>
+          <w:szCs w:val="28"/>
+        </w:rPr>
+        <w:t>Pfand (Kreditnehmer bleibt Eigentümer, die Bank wird Besitzer)</w:t>
+      </w:r>
+    </w:p>
+    <w:p>
+      <w:pPr>
+        <w:pStyle w:val="Listenabsatz"/>
+        <w:numPr>
+          <w:ilvl w:val="1"/>
+          <w:numId w:val="3"/>
+        </w:numPr>
+        <w:ind w:left="796"/>
+        <w:rPr>
+          <w:sz w:val="28"/>
+          <w:szCs w:val="28"/>
+        </w:rPr>
+      </w:pPr>
+      <w:r>
+        <w:rPr>
+          <w:sz w:val="28"/>
+          <w:szCs w:val="28"/>
+        </w:rPr>
+        <w:t>Immobilien (Pfandrechte an einer Immobile)</w:t>
+      </w:r>
+    </w:p>
+    <w:p>
+      <w:pPr>
+        <w:pStyle w:val="Listenabsatz"/>
+        <w:numPr>
+          <w:ilvl w:val="2"/>
+          <w:numId w:val="3"/>
+        </w:numPr>
+        <w:ind w:left="1516"/>
+        <w:rPr>
+          <w:sz w:val="28"/>
+          <w:szCs w:val="28"/>
+        </w:rPr>
+      </w:pPr>
+      <w:r>
+        <w:rPr>
+          <w:sz w:val="28"/>
+          <w:szCs w:val="28"/>
+        </w:rPr>
+        <w:t>Grundschuld (mehrfach verwendbar)</w:t>
+      </w:r>
+    </w:p>
+    <w:p>
+      <w:pPr>
+        <w:pStyle w:val="Listenabsatz"/>
+        <w:numPr>
+          <w:ilvl w:val="2"/>
+          <w:numId w:val="3"/>
+        </w:numPr>
+        <w:ind w:left="1516"/>
+        <w:rPr>
+          <w:sz w:val="28"/>
+          <w:szCs w:val="28"/>
+        </w:rPr>
+      </w:pPr>
+      <w:r>
+        <w:rPr>
+          <w:sz w:val="28"/>
+          <w:szCs w:val="28"/>
+        </w:rPr>
+        <w:t xml:space="preserve">Hypothek </w:t>
+      </w:r>
+      <w:r>
+        <w:rPr>
+          <w:sz w:val="28"/>
+          <w:szCs w:val="28"/>
+        </w:rPr>
+        <w:t>(an einen bestimmten K</w:t>
+      </w:r>
+      <w:r>
+        <w:rPr>
+          <w:sz w:val="28"/>
+          <w:szCs w:val="28"/>
+        </w:rPr>
+        <w:t>reditvertrag gebunden)</w:t>
+      </w:r>
+    </w:p>
+    <w:p>
+      <w:pPr>
+        <w:pStyle w:val="Listenabsatz"/>
+        <w:ind w:left="708"/>
+        <w:rPr>
+          <w:sz w:val="28"/>
+          <w:szCs w:val="28"/>
+        </w:rPr>
+      </w:pPr>
+    </w:p>
+    <w:p>
+      <w:pPr>
+        <w:pStyle w:val="Listenabsatz"/>
+        <w:ind w:left="76"/>
+        <w:rPr>
+          <w:sz w:val="28"/>
+          <w:szCs w:val="28"/>
+          <w:u w:val="single"/>
+        </w:rPr>
+      </w:pPr>
+    </w:p>
+    <w:p>
+      <w:pPr>
+        <w:pStyle w:val="Listenabsatz"/>
+        <w:ind w:left="76"/>
+        <w:rPr>
+          <w:sz w:val="28"/>
+          <w:szCs w:val="28"/>
+          <w:u w:val="single"/>
+        </w:rPr>
+      </w:pPr>
+    </w:p>
+    <w:p>
+      <w:pPr>
+        <w:pStyle w:val="Listenabsatz"/>
+        <w:ind w:left="76"/>
+        <w:rPr>
+          <w:sz w:val="28"/>
+          <w:szCs w:val="28"/>
+          <w:u w:val="single"/>
+        </w:rPr>
+      </w:pPr>
+    </w:p>
+    <w:p>
+      <w:pPr>
+        <w:pStyle w:val="Listenabsatz"/>
+        <w:ind w:left="76"/>
+        <w:rPr>
+          <w:sz w:val="28"/>
+          <w:szCs w:val="28"/>
+          <w:u w:val="single"/>
+        </w:rPr>
+      </w:pPr>
+    </w:p>
+    <w:p>
+      <w:pPr>
+        <w:pStyle w:val="Listenabsatz"/>
+        <w:ind w:left="76"/>
+        <w:rPr>
+          <w:sz w:val="28"/>
+          <w:szCs w:val="28"/>
+          <w:u w:val="single"/>
+        </w:rPr>
+      </w:pPr>
+      <w:r>
+        <w:rPr>
+          <w:sz w:val="28"/>
+          <w:szCs w:val="28"/>
+          <w:u w:val="single"/>
+        </w:rPr>
+        <w:lastRenderedPageBreak/>
+        <w:t>Mögliche (elektronische) Zahlungswege</w:t>
+      </w:r>
+    </w:p>
+    <w:p>
+      <w:pPr>
+        <w:pStyle w:val="Listenabsatz"/>
+        <w:ind w:left="76"/>
+        <w:rPr>
+          <w:sz w:val="28"/>
+          <w:szCs w:val="28"/>
+          <w:u w:val="single"/>
+        </w:rPr>
+      </w:pPr>
+    </w:p>
+    <w:p>
+      <w:pPr>
+        <w:pStyle w:val="Listenabsatz"/>
+        <w:numPr>
+          <w:ilvl w:val="0"/>
+          <w:numId w:val="5"/>
+        </w:numPr>
+        <w:spacing w:line="240" w:lineRule="auto"/>
+        <w:rPr>
+          <w:rFonts w:eastAsiaTheme="minorEastAsia"/>
+          <w:sz w:val="28"/>
+          <w:szCs w:val="28"/>
+        </w:rPr>
+      </w:pPr>
+      <w:r>
+        <w:rPr>
+          <w:rFonts w:eastAsiaTheme="minorEastAsia"/>
+          <w:sz w:val="28"/>
+          <w:szCs w:val="28"/>
+        </w:rPr>
+        <w:t>Mobile Payments</w:t>
+      </w:r>
+      <w:r>
+        <w:rPr>
+          <w:rFonts w:eastAsiaTheme="minorEastAsia"/>
+          <w:sz w:val="28"/>
+          <w:szCs w:val="28"/>
+        </w:rPr>
+        <w:t xml:space="preserve"> </w:t>
+      </w:r>
+      <w:r>
+        <w:rPr>
+          <w:rFonts w:eastAsiaTheme="minorEastAsia"/>
+          <w:sz w:val="26"/>
+          <w:szCs w:val="28"/>
+        </w:rPr>
+        <w:t>(Zahlung mit mobilen Geräten z.B. Watch, Handy, Geldkarte)</w:t>
+      </w:r>
+    </w:p>
+    <w:p>
+      <w:pPr>
+        <w:pStyle w:val="Listenabsatz"/>
+        <w:numPr>
+          <w:ilvl w:val="1"/>
+          <w:numId w:val="5"/>
+        </w:numPr>
+        <w:spacing w:line="240" w:lineRule="auto"/>
+        <w:rPr>
+          <w:rFonts w:eastAsiaTheme="minorEastAsia"/>
+          <w:sz w:val="28"/>
+          <w:szCs w:val="28"/>
+        </w:rPr>
+      </w:pPr>
+      <w:r>
+        <w:rPr>
+          <w:rFonts w:eastAsiaTheme="minorEastAsia"/>
+          <w:sz w:val="26"/>
+          <w:szCs w:val="28"/>
+        </w:rPr>
+        <w:t>NFC (Near Field Communication), auch ohne PIN möglich</w:t>
+      </w:r>
+    </w:p>
+    <w:p>
+      <w:pPr>
+        <w:pStyle w:val="Listenabsatz"/>
+        <w:numPr>
+          <w:ilvl w:val="0"/>
+          <w:numId w:val="5"/>
+        </w:numPr>
+        <w:spacing w:line="240" w:lineRule="auto"/>
+        <w:rPr>
+          <w:rFonts w:eastAsiaTheme="minorEastAsia"/>
+          <w:sz w:val="28"/>
+          <w:szCs w:val="28"/>
+        </w:rPr>
+      </w:pPr>
+      <w:r>
+        <w:rPr>
+          <w:rFonts w:eastAsiaTheme="minorEastAsia"/>
+          <w:sz w:val="28"/>
+          <w:szCs w:val="28"/>
+        </w:rPr>
+        <w:t>Dienstleister wie z.B. Paypal, Klarna</w:t>
+      </w:r>
+      <w:r>
+        <w:rPr>
+          <w:rFonts w:eastAsiaTheme="minorEastAsia"/>
+          <w:sz w:val="28"/>
+          <w:szCs w:val="28"/>
+        </w:rPr>
+        <w:t>, Western Union</w:t>
+      </w:r>
+    </w:p>
+    <w:p>
+      <w:pPr>
+        <w:pStyle w:val="Listenabsatz"/>
+        <w:numPr>
+          <w:ilvl w:val="0"/>
+          <w:numId w:val="5"/>
+        </w:numPr>
+        <w:spacing w:line="240" w:lineRule="auto"/>
+        <w:rPr>
+          <w:rFonts w:eastAsiaTheme="minorEastAsia"/>
+          <w:sz w:val="28"/>
+          <w:szCs w:val="28"/>
+        </w:rPr>
+      </w:pPr>
+      <w:r>
+        <w:rPr>
+          <w:rFonts w:eastAsiaTheme="minorEastAsia"/>
+          <w:sz w:val="26"/>
+          <w:szCs w:val="28"/>
+        </w:rPr>
+        <w:t>Online-Überweisung/Einzugsermächtigung mit SEPA-Verfahren (Single Euro Payment Area)</w:t>
+      </w:r>
+    </w:p>
+    <w:p>
+      <w:pPr>
+        <w:pStyle w:val="Listenabsatz"/>
+        <w:numPr>
+          <w:ilvl w:val="0"/>
+          <w:numId w:val="5"/>
+        </w:numPr>
+        <w:spacing w:line="240" w:lineRule="auto"/>
+        <w:rPr>
+          <w:rFonts w:eastAsiaTheme="minorEastAsia"/>
+          <w:sz w:val="28"/>
+          <w:szCs w:val="28"/>
+        </w:rPr>
+      </w:pPr>
+      <w:r>
+        <w:rPr>
+          <w:rFonts w:eastAsiaTheme="minorEastAsia"/>
+          <w:sz w:val="28"/>
+          <w:szCs w:val="28"/>
+        </w:rPr>
+        <w:t>Kryptowährungen</w:t>
+      </w:r>
+    </w:p>
+    <w:p>
+      <w:pPr>
+        <w:pStyle w:val="Listenabsatz"/>
+        <w:numPr>
+          <w:ilvl w:val="0"/>
+          <w:numId w:val="5"/>
+        </w:numPr>
+        <w:spacing w:line="240" w:lineRule="auto"/>
+        <w:rPr>
+          <w:rFonts w:eastAsiaTheme="minorEastAsia"/>
+          <w:sz w:val="28"/>
+          <w:szCs w:val="28"/>
+        </w:rPr>
+      </w:pPr>
+      <w:r>
+        <w:rPr>
+          <w:rFonts w:eastAsiaTheme="minorEastAsia"/>
+          <w:sz w:val="28"/>
+          <w:szCs w:val="28"/>
+        </w:rPr>
+        <w:t>Einweg-Kreditkarte</w:t>
+      </w:r>
+    </w:p>
+    <w:p>
+      <w:pPr>
+        <w:pStyle w:val="Listenabsatz"/>
+        <w:numPr>
+          <w:ilvl w:val="0"/>
+          <w:numId w:val="5"/>
+        </w:numPr>
+        <w:spacing w:line="240" w:lineRule="auto"/>
+        <w:rPr>
+          <w:rFonts w:eastAsiaTheme="minorEastAsia"/>
+          <w:sz w:val="28"/>
+          <w:szCs w:val="28"/>
+        </w:rPr>
+      </w:pPr>
+      <w:r>
+        <w:rPr>
+          <w:rFonts w:eastAsiaTheme="minorEastAsia"/>
+          <w:sz w:val="28"/>
+          <w:szCs w:val="28"/>
+        </w:rPr>
+        <w:t>Kreditkarten</w:t>
+      </w:r>
+      <w:r>
+        <w:rPr>
+          <w:rFonts w:eastAsiaTheme="minorEastAsia"/>
+          <w:sz w:val="28"/>
+          <w:szCs w:val="28"/>
+        </w:rPr>
+        <w:t>, auch Prepaid</w:t>
+      </w:r>
+    </w:p>
+    <w:p>
+      <w:pPr>
+        <w:pStyle w:val="Listenabsatz"/>
+        <w:numPr>
+          <w:ilvl w:val="0"/>
+          <w:numId w:val="5"/>
+        </w:numPr>
+        <w:spacing w:line="240" w:lineRule="auto"/>
+        <w:rPr>
+          <w:rFonts w:eastAsiaTheme="minorEastAsia"/>
+          <w:sz w:val="28"/>
+          <w:szCs w:val="28"/>
+        </w:rPr>
+      </w:pPr>
+      <w:r>
+        <w:rPr>
+          <w:rFonts w:eastAsiaTheme="minorEastAsia"/>
+          <w:sz w:val="26"/>
+          <w:szCs w:val="28"/>
+        </w:rPr>
+        <w:t>Direct Pay (Onlineüberweisung vom eigenen Konto, innerhalb eines Kaufprozesses auf einer Onlinehandelsplattform, mit Zahlungsgarantie für den Zahlungsempfänger)</w:t>
+      </w:r>
+    </w:p>
+    <w:p>
+      <w:pPr>
+        <w:pStyle w:val="Listenabsatz"/>
+        <w:numPr>
+          <w:ilvl w:val="0"/>
+          <w:numId w:val="5"/>
+        </w:numPr>
+        <w:spacing w:line="240" w:lineRule="auto"/>
+        <w:rPr>
+          <w:rFonts w:eastAsiaTheme="minorEastAsia"/>
+          <w:sz w:val="28"/>
+          <w:szCs w:val="28"/>
+        </w:rPr>
+      </w:pPr>
+      <w:r>
+        <w:rPr>
+          <w:rFonts w:eastAsiaTheme="minorEastAsia"/>
+          <w:sz w:val="28"/>
+          <w:szCs w:val="28"/>
+        </w:rPr>
+        <w:t>Wertkarten/Geldkarte</w:t>
+      </w:r>
+    </w:p>
+    <w:p>
+      <w:pPr>
+        <w:pStyle w:val="Listenabsatz"/>
+        <w:numPr>
+          <w:ilvl w:val="0"/>
+          <w:numId w:val="5"/>
+        </w:numPr>
+        <w:spacing w:line="240" w:lineRule="auto"/>
+        <w:rPr>
+          <w:rFonts w:eastAsiaTheme="minorEastAsia"/>
+          <w:sz w:val="28"/>
+          <w:szCs w:val="28"/>
+        </w:rPr>
+      </w:pPr>
+      <w:r>
+        <w:rPr>
+          <w:rFonts w:eastAsiaTheme="minorEastAsia"/>
+          <w:sz w:val="28"/>
+          <w:szCs w:val="28"/>
+        </w:rPr>
+        <w:t>Dialer, Zahlung über die Telefonrechnung</w:t>
+      </w:r>
+    </w:p>
+    <w:p>
+      <w:pPr>
+        <w:pStyle w:val="Listenabsatz"/>
+        <w:spacing w:line="240" w:lineRule="auto"/>
+        <w:rPr>
+          <w:rFonts w:eastAsiaTheme="minorEastAsia"/>
+          <w:sz w:val="28"/>
+          <w:szCs w:val="28"/>
+        </w:rPr>
+      </w:pPr>
+    </w:p>
+    <w:p>
+      <w:pPr>
+        <w:spacing w:line="240" w:lineRule="auto"/>
+        <w:rPr>
+          <w:rFonts w:eastAsiaTheme="minorEastAsia"/>
+          <w:sz w:val="28"/>
+          <w:szCs w:val="28"/>
+        </w:rPr>
+      </w:pPr>
+    </w:p>
+    <w:p>
+      <w:pPr>
+        <w:rPr>
+          <w:sz w:val="28"/>
+          <w:szCs w:val="28"/>
+        </w:rPr>
+      </w:pPr>
+      <w:r>
+        <w:rPr>
+          <w:sz w:val="28"/>
+          <w:szCs w:val="28"/>
+        </w:rPr>
+        <w:t xml:space="preserve">Übung: Vergleich „Darlehen – Leasing“: </w:t>
+      </w:r>
+    </w:p>
+    <w:p>
+      <w:pPr>
+        <w:pStyle w:val="Listenabsatz"/>
+        <w:numPr>
+          <w:ilvl w:val="0"/>
+          <w:numId w:val="6"/>
+        </w:numPr>
+        <w:rPr>
+          <w:sz w:val="28"/>
+          <w:szCs w:val="28"/>
+        </w:rPr>
+      </w:pPr>
+      <w:r>
+        <w:rPr>
+          <w:sz w:val="28"/>
+          <w:szCs w:val="28"/>
+        </w:rPr>
+        <w:t>Darlehen: 72</w:t>
+      </w:r>
+      <w:r>
+        <w:rPr>
+          <w:sz w:val="28"/>
+          <w:szCs w:val="28"/>
+        </w:rPr>
+        <w:t>.000 EUR, Zinssatz 5%</w:t>
+      </w:r>
+      <w:r>
+        <w:rPr>
+          <w:sz w:val="28"/>
+          <w:szCs w:val="28"/>
+        </w:rPr>
+        <w:t xml:space="preserve"> p.a.</w:t>
+      </w:r>
+      <w:r>
+        <w:rPr>
+          <w:sz w:val="28"/>
+          <w:szCs w:val="28"/>
+        </w:rPr>
+        <w:t>, Tilgung gleichmäßig in 6 Jahren</w:t>
+      </w:r>
+    </w:p>
+    <w:p>
+      <w:pPr>
+        <w:pStyle w:val="Listenabsatz"/>
+        <w:numPr>
+          <w:ilvl w:val="0"/>
+          <w:numId w:val="6"/>
+        </w:numPr>
+        <w:rPr>
+          <w:sz w:val="28"/>
+          <w:szCs w:val="28"/>
+        </w:rPr>
+      </w:pPr>
+      <w:r>
+        <w:rPr>
+          <w:sz w:val="28"/>
+          <w:szCs w:val="28"/>
+        </w:rPr>
+        <w:t>Leasing: 72 Monatsraten à 900 EUR und eine Schlussrate bei Kauf: 8.000 EUR</w:t>
+      </w:r>
+    </w:p>
+    <w:p/>
+    <w:p>
+      <w:pPr>
+        <w:rPr>
+          <w:sz w:val="28"/>
+          <w:szCs w:val="28"/>
+        </w:rPr>
+      </w:pPr>
+      <w:r>
+        <w:rPr>
+          <w:sz w:val="28"/>
+          <w:szCs w:val="28"/>
+        </w:rPr>
+        <w:t xml:space="preserve">Übung: </w:t>
+      </w:r>
+    </w:p>
+    <w:p>
+      <w:pPr>
+        <w:ind w:firstLine="708"/>
+        <w:rPr>
+          <w:sz w:val="28"/>
+          <w:szCs w:val="28"/>
+        </w:rPr>
+      </w:pPr>
+      <w:r>
+        <w:rPr>
+          <w:sz w:val="28"/>
+          <w:szCs w:val="28"/>
+        </w:rPr>
+        <w:t xml:space="preserve">Rechnungsbetrag: 800 EUR, Skontoabzug: 2,5% </w:t>
+      </w:r>
+    </w:p>
+    <w:p>
+      <w:pPr>
+        <w:pStyle w:val="Listenabsatz"/>
+        <w:ind w:left="796"/>
+        <w:rPr>
+          <w:sz w:val="28"/>
+          <w:szCs w:val="28"/>
+        </w:rPr>
+      </w:pPr>
+      <w:r>
+        <w:rPr>
+          <w:sz w:val="28"/>
+          <w:szCs w:val="28"/>
+        </w:rPr>
+        <w:t>Der Rechnungsbetrag ist in 30 Tagen zu bezahlen, oder in 10 Tagen mit Skontoabzug, der Zinssatz der Hausbank für den Kontokorrentkredit liegt bei 13% p.a.</w:t>
+      </w:r>
+    </w:p>
+    <w:p>
+      <w:pPr>
+        <w:pStyle w:val="Listenabsatz"/>
+        <w:ind w:left="708"/>
+      </w:pPr>
+    </w:p>
+    <w:p>
+      <w:pPr>
+        <w:pStyle w:val="Listenabsatz"/>
+        <w:ind w:left="708"/>
+        <w:rPr>
+          <w:sz w:val="32"/>
+          <w:szCs w:val="32"/>
+        </w:rPr>
+      </w:pPr>
+      <w:r>
+        <w:rPr>
+          <w:sz w:val="32"/>
+          <w:szCs w:val="32"/>
+        </w:rPr>
+        <w:t xml:space="preserve">Frage: </w:t>
+      </w:r>
       <w:bookmarkStart w:id="1" w:name="_GoBack"/>
-      <w:bookmarkEnd w:id="1"/>
-    </w:p>
+      <w:r>
+        <w:rPr>
+          <w:sz w:val="32"/>
+          <w:szCs w:val="32"/>
+        </w:rPr>
+        <w:t>Wie groß ist der Kostenunterschied zwischen den beiden Finanzierungsoptionen?</w:t>
+      </w:r>
+    </w:p>
+    <w:bookmarkEnd w:id="1"/>
+    <w:p/>
     <w:sectPr>
       <w:pgSz w:w="11906" w:h="16838"/>
       <w:pgMar w:top="426" w:right="1417" w:bottom="1134" w:left="1417" w:header="708" w:footer="708" w:gutter="0"/>
@@ -1097,6 +1825,92 @@
 <file path=word/numbering.xml><?xml version="1.0" encoding="utf-8"?>
 <w:numbering xmlns:wpc="http://schemas.microsoft.com/office/word/2010/wordprocessingCanvas" xmlns:cx="http://schemas.microsoft.com/office/drawing/2014/chartex" xmlns:cx1="http://schemas.microsoft.com/office/drawing/2015/9/8/chartex" xmlns:mc="http://schemas.openxmlformats.org/markup-compatibility/2006" xmlns:o="urn:schemas-microsoft-com:office:office" xmlns:r="http://schemas.openxmlformats.org/officeDocument/2006/relationships" xmlns:m="http://schemas.openxmlformats.org/officeDocument/2006/math" xmlns:v="urn:schemas-microsoft-com:vml" xmlns:wp14="http://schemas.microsoft.com/office/word/2010/wordprocessingDrawing" xmlns:wp="http://schemas.openxmlformats.org/drawingml/2006/wordprocessingDrawing" xmlns:w10="urn:schemas-microsoft-com:office:word" xmlns:w="http://schemas.openxmlformats.org/wordprocessingml/2006/main" xmlns:w14="http://schemas.microsoft.com/office/word/2010/wordml" xmlns:w15="http://schemas.microsoft.com/office/word/2012/wordml" xmlns:w16se="http://schemas.microsoft.com/office/word/2015/wordml/symex" xmlns:wpg="http://schemas.microsoft.com/office/word/2010/wordprocessingGroup" xmlns:wpi="http://schemas.microsoft.com/office/word/2010/wordprocessingInk" xmlns:wne="http://schemas.microsoft.com/office/word/2006/wordml" xmlns:wps="http://schemas.microsoft.com/office/word/2010/wordprocessingShape" mc:Ignorable="w14 w15 w16se wp14">
   <w:abstractNum w:abstractNumId="0" w15:restartNumberingAfterBreak="0">
+    <w:nsid w:val="084E3EB2"/>
+    <w:multiLevelType w:val="hybridMultilevel"/>
+    <w:tmpl w:val="5B82231A"/>
+    <w:lvl w:ilvl="0" w:tplc="0407000F">
+      <w:start w:val="1"/>
+      <w:numFmt w:val="decimal"/>
+      <w:lvlText w:val="%1."/>
+      <w:lvlJc w:val="left"/>
+      <w:pPr>
+        <w:ind w:left="1080" w:hanging="360"/>
+      </w:pPr>
+    </w:lvl>
+    <w:lvl w:ilvl="1" w:tplc="04070019" w:tentative="1">
+      <w:start w:val="1"/>
+      <w:numFmt w:val="lowerLetter"/>
+      <w:lvlText w:val="%2."/>
+      <w:lvlJc w:val="left"/>
+      <w:pPr>
+        <w:ind w:left="1800" w:hanging="360"/>
+      </w:pPr>
+    </w:lvl>
+    <w:lvl w:ilvl="2" w:tplc="0407001B" w:tentative="1">
+      <w:start w:val="1"/>
+      <w:numFmt w:val="lowerRoman"/>
+      <w:lvlText w:val="%3."/>
+      <w:lvlJc w:val="right"/>
+      <w:pPr>
+        <w:ind w:left="2520" w:hanging="180"/>
+      </w:pPr>
+    </w:lvl>
+    <w:lvl w:ilvl="3" w:tplc="0407000F" w:tentative="1">
+      <w:start w:val="1"/>
+      <w:numFmt w:val="decimal"/>
+      <w:lvlText w:val="%4."/>
+      <w:lvlJc w:val="left"/>
+      <w:pPr>
+        <w:ind w:left="3240" w:hanging="360"/>
+      </w:pPr>
+    </w:lvl>
+    <w:lvl w:ilvl="4" w:tplc="04070019" w:tentative="1">
+      <w:start w:val="1"/>
+      <w:numFmt w:val="lowerLetter"/>
+      <w:lvlText w:val="%5."/>
+      <w:lvlJc w:val="left"/>
+      <w:pPr>
+        <w:ind w:left="3960" w:hanging="360"/>
+      </w:pPr>
+    </w:lvl>
+    <w:lvl w:ilvl="5" w:tplc="0407001B" w:tentative="1">
+      <w:start w:val="1"/>
+      <w:numFmt w:val="lowerRoman"/>
+      <w:lvlText w:val="%6."/>
+      <w:lvlJc w:val="right"/>
+      <w:pPr>
+        <w:ind w:left="4680" w:hanging="180"/>
+      </w:pPr>
+    </w:lvl>
+    <w:lvl w:ilvl="6" w:tplc="0407000F" w:tentative="1">
+      <w:start w:val="1"/>
+      <w:numFmt w:val="decimal"/>
+      <w:lvlText w:val="%7."/>
+      <w:lvlJc w:val="left"/>
+      <w:pPr>
+        <w:ind w:left="5400" w:hanging="360"/>
+      </w:pPr>
+    </w:lvl>
+    <w:lvl w:ilvl="7" w:tplc="04070019" w:tentative="1">
+      <w:start w:val="1"/>
+      <w:numFmt w:val="lowerLetter"/>
+      <w:lvlText w:val="%8."/>
+      <w:lvlJc w:val="left"/>
+      <w:pPr>
+        <w:ind w:left="6120" w:hanging="360"/>
+      </w:pPr>
+    </w:lvl>
+    <w:lvl w:ilvl="8" w:tplc="0407001B" w:tentative="1">
+      <w:start w:val="1"/>
+      <w:numFmt w:val="lowerRoman"/>
+      <w:lvlText w:val="%9."/>
+      <w:lvlJc w:val="right"/>
+      <w:pPr>
+        <w:ind w:left="6840" w:hanging="180"/>
+      </w:pPr>
+    </w:lvl>
+  </w:abstractNum>
+  <w:abstractNum w:abstractNumId="1" w15:restartNumberingAfterBreak="0">
     <w:nsid w:val="137A7398"/>
     <w:multiLevelType w:val="hybridMultilevel"/>
     <w:tmpl w:val="75FE03DC"/>
@@ -1208,7 +2022,120 @@
       </w:rPr>
     </w:lvl>
   </w:abstractNum>
-  <w:abstractNum w:abstractNumId="1" w15:restartNumberingAfterBreak="0">
+  <w:abstractNum w:abstractNumId="2" w15:restartNumberingAfterBreak="0">
+    <w:nsid w:val="1EEE56FF"/>
+    <w:multiLevelType w:val="hybridMultilevel"/>
+    <w:tmpl w:val="8BC215D0"/>
+    <w:lvl w:ilvl="0" w:tplc="0407000D">
+      <w:start w:val="1"/>
+      <w:numFmt w:val="bullet"/>
+      <w:lvlText w:val=""/>
+      <w:lvlJc w:val="left"/>
+      <w:pPr>
+        <w:ind w:left="720" w:hanging="360"/>
+      </w:pPr>
+      <w:rPr>
+        <w:rFonts w:ascii="Wingdings" w:hAnsi="Wingdings" w:hint="default"/>
+      </w:rPr>
+    </w:lvl>
+    <w:lvl w:ilvl="1" w:tplc="04070003">
+      <w:start w:val="1"/>
+      <w:numFmt w:val="bullet"/>
+      <w:lvlText w:val="o"/>
+      <w:lvlJc w:val="left"/>
+      <w:pPr>
+        <w:ind w:left="1440" w:hanging="360"/>
+      </w:pPr>
+      <w:rPr>
+        <w:rFonts w:ascii="Courier New" w:hAnsi="Courier New" w:cs="Courier New" w:hint="default"/>
+      </w:rPr>
+    </w:lvl>
+    <w:lvl w:ilvl="2" w:tplc="04070005" w:tentative="1">
+      <w:start w:val="1"/>
+      <w:numFmt w:val="bullet"/>
+      <w:lvlText w:val=""/>
+      <w:lvlJc w:val="left"/>
+      <w:pPr>
+        <w:ind w:left="2160" w:hanging="360"/>
+      </w:pPr>
+      <w:rPr>
+        <w:rFonts w:ascii="Wingdings" w:hAnsi="Wingdings" w:hint="default"/>
+      </w:rPr>
+    </w:lvl>
+    <w:lvl w:ilvl="3" w:tplc="04070001" w:tentative="1">
+      <w:start w:val="1"/>
+      <w:numFmt w:val="bullet"/>
+      <w:lvlText w:val=""/>
+      <w:lvlJc w:val="left"/>
+      <w:pPr>
+        <w:ind w:left="2880" w:hanging="360"/>
+      </w:pPr>
+      <w:rPr>
+        <w:rFonts w:ascii="Symbol" w:hAnsi="Symbol" w:hint="default"/>
+      </w:rPr>
+    </w:lvl>
+    <w:lvl w:ilvl="4" w:tplc="04070003" w:tentative="1">
+      <w:start w:val="1"/>
+      <w:numFmt w:val="bullet"/>
+      <w:lvlText w:val="o"/>
+      <w:lvlJc w:val="left"/>
+      <w:pPr>
+        <w:ind w:left="3600" w:hanging="360"/>
+      </w:pPr>
+      <w:rPr>
+        <w:rFonts w:ascii="Courier New" w:hAnsi="Courier New" w:cs="Courier New" w:hint="default"/>
+      </w:rPr>
+    </w:lvl>
+    <w:lvl w:ilvl="5" w:tplc="04070005" w:tentative="1">
+      <w:start w:val="1"/>
+      <w:numFmt w:val="bullet"/>
+      <w:lvlText w:val=""/>
+      <w:lvlJc w:val="left"/>
+      <w:pPr>
+        <w:ind w:left="4320" w:hanging="360"/>
+      </w:pPr>
+      <w:rPr>
+        <w:rFonts w:ascii="Wingdings" w:hAnsi="Wingdings" w:hint="default"/>
+      </w:rPr>
+    </w:lvl>
+    <w:lvl w:ilvl="6" w:tplc="04070001" w:tentative="1">
+      <w:start w:val="1"/>
+      <w:numFmt w:val="bullet"/>
+      <w:lvlText w:val=""/>
+      <w:lvlJc w:val="left"/>
+      <w:pPr>
+        <w:ind w:left="5040" w:hanging="360"/>
+      </w:pPr>
+      <w:rPr>
+        <w:rFonts w:ascii="Symbol" w:hAnsi="Symbol" w:hint="default"/>
+      </w:rPr>
+    </w:lvl>
+    <w:lvl w:ilvl="7" w:tplc="04070003" w:tentative="1">
+      <w:start w:val="1"/>
+      <w:numFmt w:val="bullet"/>
+      <w:lvlText w:val="o"/>
+      <w:lvlJc w:val="left"/>
+      <w:pPr>
+        <w:ind w:left="5760" w:hanging="360"/>
+      </w:pPr>
+      <w:rPr>
+        <w:rFonts w:ascii="Courier New" w:hAnsi="Courier New" w:cs="Courier New" w:hint="default"/>
+      </w:rPr>
+    </w:lvl>
+    <w:lvl w:ilvl="8" w:tplc="04070005" w:tentative="1">
+      <w:start w:val="1"/>
+      <w:numFmt w:val="bullet"/>
+      <w:lvlText w:val=""/>
+      <w:lvlJc w:val="left"/>
+      <w:pPr>
+        <w:ind w:left="6480" w:hanging="360"/>
+      </w:pPr>
+      <w:rPr>
+        <w:rFonts w:ascii="Wingdings" w:hAnsi="Wingdings" w:hint="default"/>
+      </w:rPr>
+    </w:lvl>
+  </w:abstractNum>
+  <w:abstractNum w:abstractNumId="3" w15:restartNumberingAfterBreak="0">
     <w:nsid w:val="542556D9"/>
     <w:multiLevelType w:val="hybridMultilevel"/>
     <w:tmpl w:val="B252926E"/>
@@ -1297,7 +2224,7 @@
       </w:pPr>
     </w:lvl>
   </w:abstractNum>
-  <w:abstractNum w:abstractNumId="2" w15:restartNumberingAfterBreak="0">
+  <w:abstractNum w:abstractNumId="4" w15:restartNumberingAfterBreak="0">
     <w:nsid w:val="6CEB3B64"/>
     <w:multiLevelType w:val="hybridMultilevel"/>
     <w:tmpl w:val="5D388FB6"/>
@@ -1409,7 +2336,7 @@
       </w:rPr>
     </w:lvl>
   </w:abstractNum>
-  <w:abstractNum w:abstractNumId="3" w15:restartNumberingAfterBreak="0">
+  <w:abstractNum w:abstractNumId="5" w15:restartNumberingAfterBreak="0">
     <w:nsid w:val="7AA3034B"/>
     <w:multiLevelType w:val="hybridMultilevel"/>
     <w:tmpl w:val="EF80B0FC"/>
@@ -1522,16 +2449,22 @@
     </w:lvl>
   </w:abstractNum>
   <w:num w:numId="1">
-    <w:abstractNumId w:val="0"/>
+    <w:abstractNumId w:val="1"/>
   </w:num>
   <w:num w:numId="2">
+    <w:abstractNumId w:val="4"/>
+  </w:num>
+  <w:num w:numId="3">
+    <w:abstractNumId w:val="5"/>
+  </w:num>
+  <w:num w:numId="4">
+    <w:abstractNumId w:val="3"/>
+  </w:num>
+  <w:num w:numId="5">
     <w:abstractNumId w:val="2"/>
   </w:num>
-  <w:num w:numId="3">
-    <w:abstractNumId w:val="3"/>
-  </w:num>
-  <w:num w:numId="4">
-    <w:abstractNumId w:val="1"/>
+  <w:num w:numId="6">
+    <w:abstractNumId w:val="0"/>
   </w:num>
 </w:numbering>
 </file>

</xml_diff>